<commit_message>
ADMIN: AI1: Project Proposal DRAFT
</commit_message>
<xml_diff>
--- a/Tools/assignment_maker/word/subjects/Applied Robotics/AI1/task.docx
+++ b/Tools/assignment_maker/word/subjects/Applied Robotics/AI1/task.docx
@@ -12,30 +12,18 @@
     </w:p>
     <w:p>
       <w:pPr>
-        <w:shd w:val="clear" w:color="auto" w:fill="FFFFFF"/>
-        <w:suppressAutoHyphens w:val="0"/>
-        <w:spacing w:after="240" w:line="240" w:lineRule="auto"/>
-        <w:rPr>
-          <w:rFonts w:ascii="Segoe UI" w:hAnsi="Segoe UI" w:cs="Segoe UI"/>
-          <w:color w:val="24292F"/>
-          <w:kern w:val="0"/>
-          <w:lang w:eastAsia="en-AU"/>
-        </w:rPr>
-      </w:pPr>
-      <w:r>
-        <w:rPr>
-          <w:rFonts w:ascii="Segoe UI" w:hAnsi="Segoe UI" w:cs="Segoe UI"/>
-          <w:color w:val="24292F"/>
-          <w:kern w:val="0"/>
+        <w:rPr>
+          <w:lang w:eastAsia="en-AU"/>
+        </w:rPr>
+      </w:pPr>
+      <w:r>
+        <w:rPr>
           <w:lang w:eastAsia="en-AU"/>
         </w:rPr>
         <w:t xml:space="preserve">You have been tasked to </w:t>
       </w:r>
       <w:r>
         <w:rPr>
-          <w:rFonts w:ascii="Segoe UI" w:hAnsi="Segoe UI" w:cs="Segoe UI"/>
-          <w:color w:val="24292F"/>
-          <w:kern w:val="0"/>
           <w:lang w:eastAsia="en-AU"/>
         </w:rPr>
         <w:t xml:space="preserve">construct a proposal/specification for a project. The topic of your proposal is up to you (although a default is provided below). </w:t>
@@ -64,44 +52,17 @@
         <w:pStyle w:val="ListParagraph"/>
         <w:numPr>
           <w:ilvl w:val="0"/>
-          <w:numId w:val="7"/>
+          <w:numId w:val="8"/>
         </w:numPr>
-        <w:shd w:val="clear" w:color="auto" w:fill="FFFFFF"/>
-        <w:suppressAutoHyphens w:val="0"/>
-        <w:spacing w:after="240" w:line="240" w:lineRule="auto"/>
-        <w:rPr>
-          <w:rFonts w:ascii="Segoe UI" w:hAnsi="Segoe UI" w:cs="Segoe UI"/>
-          <w:color w:val="24292F"/>
-          <w:kern w:val="0"/>
-          <w:lang w:eastAsia="en-AU"/>
-        </w:rPr>
-      </w:pPr>
-      <w:r>
-        <w:rPr>
-          <w:rFonts w:ascii="Segoe UI" w:hAnsi="Segoe UI" w:cs="Segoe UI"/>
-          <w:color w:val="24292F"/>
-          <w:kern w:val="0"/>
-          <w:lang w:eastAsia="en-AU"/>
-        </w:rPr>
-        <w:t>A high</w:t>
-      </w:r>
-      <w:r>
-        <w:rPr>
-          <w:rFonts w:ascii="Segoe UI" w:hAnsi="Segoe UI" w:cs="Segoe UI"/>
-          <w:color w:val="24292F"/>
-          <w:kern w:val="0"/>
-          <w:lang w:eastAsia="en-AU"/>
-        </w:rPr>
-        <w:t>-</w:t>
-      </w:r>
-      <w:r>
-        <w:rPr>
-          <w:rFonts w:ascii="Segoe UI" w:hAnsi="Segoe UI" w:cs="Segoe UI"/>
-          <w:color w:val="24292F"/>
-          <w:kern w:val="0"/>
-          <w:lang w:eastAsia="en-AU"/>
-        </w:rPr>
-        <w:t>level description of your project</w:t>
+        <w:rPr>
+          <w:lang w:eastAsia="en-AU"/>
+        </w:rPr>
+      </w:pPr>
+      <w:r>
+        <w:rPr>
+          <w:lang w:eastAsia="en-AU"/>
+        </w:rPr>
+        <w:t>A high-level description of your project</w:t>
       </w:r>
     </w:p>
     <w:p>
@@ -109,44 +70,17 @@
         <w:pStyle w:val="ListParagraph"/>
         <w:numPr>
           <w:ilvl w:val="0"/>
-          <w:numId w:val="7"/>
+          <w:numId w:val="8"/>
         </w:numPr>
-        <w:shd w:val="clear" w:color="auto" w:fill="FFFFFF"/>
-        <w:suppressAutoHyphens w:val="0"/>
-        <w:spacing w:after="240" w:line="240" w:lineRule="auto"/>
-        <w:rPr>
-          <w:rFonts w:ascii="Segoe UI" w:hAnsi="Segoe UI" w:cs="Segoe UI"/>
-          <w:color w:val="24292F"/>
-          <w:kern w:val="0"/>
-          <w:lang w:eastAsia="en-AU"/>
-        </w:rPr>
-      </w:pPr>
-      <w:r>
-        <w:rPr>
-          <w:rFonts w:ascii="Segoe UI" w:hAnsi="Segoe UI" w:cs="Segoe UI"/>
-          <w:color w:val="24292F"/>
-          <w:kern w:val="0"/>
-          <w:lang w:eastAsia="en-AU"/>
-        </w:rPr>
-        <w:t xml:space="preserve">A </w:t>
-      </w:r>
-      <w:r>
-        <w:rPr>
-          <w:rFonts w:ascii="Segoe UI" w:hAnsi="Segoe UI" w:cs="Segoe UI"/>
-          <w:color w:val="24292F"/>
-          <w:kern w:val="0"/>
-          <w:lang w:eastAsia="en-AU"/>
-        </w:rPr>
-        <w:t>report</w:t>
-      </w:r>
-      <w:r>
-        <w:rPr>
-          <w:rFonts w:ascii="Segoe UI" w:hAnsi="Segoe UI" w:cs="Segoe UI"/>
-          <w:color w:val="24292F"/>
-          <w:kern w:val="0"/>
-          <w:lang w:eastAsia="en-AU"/>
-        </w:rPr>
-        <w:t xml:space="preserve"> intended audience and use</w:t>
+        <w:rPr>
+          <w:lang w:eastAsia="en-AU"/>
+        </w:rPr>
+      </w:pPr>
+      <w:r>
+        <w:rPr>
+          <w:lang w:eastAsia="en-AU"/>
+        </w:rPr>
+        <w:t>A report intended audience and use</w:t>
       </w:r>
     </w:p>
     <w:p>
@@ -154,35 +88,17 @@
         <w:pStyle w:val="ListParagraph"/>
         <w:numPr>
           <w:ilvl w:val="0"/>
-          <w:numId w:val="7"/>
+          <w:numId w:val="8"/>
         </w:numPr>
-        <w:shd w:val="clear" w:color="auto" w:fill="FFFFFF"/>
-        <w:suppressAutoHyphens w:val="0"/>
-        <w:spacing w:after="240" w:line="240" w:lineRule="auto"/>
-        <w:rPr>
-          <w:rFonts w:ascii="Segoe UI" w:hAnsi="Segoe UI" w:cs="Segoe UI"/>
-          <w:color w:val="24292F"/>
-          <w:kern w:val="0"/>
-          <w:lang w:eastAsia="en-AU"/>
-        </w:rPr>
-      </w:pPr>
-      <w:r>
-        <w:rPr>
-          <w:rFonts w:ascii="Segoe UI" w:hAnsi="Segoe UI" w:cs="Segoe UI"/>
-          <w:color w:val="24292F"/>
-          <w:kern w:val="0"/>
-          <w:lang w:eastAsia="en-AU"/>
-        </w:rPr>
-        <w:t>You must include sketches if your project is interactable in digital or physical space</w:t>
-      </w:r>
-      <w:r>
-        <w:rPr>
-          <w:rFonts w:ascii="Segoe UI" w:hAnsi="Segoe UI" w:cs="Segoe UI"/>
-          <w:color w:val="24292F"/>
-          <w:kern w:val="0"/>
-          <w:lang w:eastAsia="en-AU"/>
-        </w:rPr>
-        <w:t xml:space="preserve">. </w:t>
+        <w:rPr>
+          <w:lang w:eastAsia="en-AU"/>
+        </w:rPr>
+      </w:pPr>
+      <w:r>
+        <w:rPr>
+          <w:lang w:eastAsia="en-AU"/>
+        </w:rPr>
+        <w:t xml:space="preserve">You must include sketches if your project is interactable in digital or physical space. </w:t>
       </w:r>
     </w:p>
     <w:p>
@@ -190,23 +106,14 @@
         <w:pStyle w:val="ListParagraph"/>
         <w:numPr>
           <w:ilvl w:val="1"/>
-          <w:numId w:val="7"/>
+          <w:numId w:val="8"/>
         </w:numPr>
-        <w:shd w:val="clear" w:color="auto" w:fill="FFFFFF"/>
-        <w:suppressAutoHyphens w:val="0"/>
-        <w:spacing w:after="240" w:line="240" w:lineRule="auto"/>
-        <w:rPr>
-          <w:rFonts w:ascii="Segoe UI" w:hAnsi="Segoe UI" w:cs="Segoe UI"/>
-          <w:color w:val="24292F"/>
-          <w:kern w:val="0"/>
-          <w:lang w:eastAsia="en-AU"/>
-        </w:rPr>
-      </w:pPr>
-      <w:r>
-        <w:rPr>
-          <w:rFonts w:ascii="Segoe UI" w:hAnsi="Segoe UI" w:cs="Segoe UI"/>
-          <w:color w:val="24292F"/>
-          <w:kern w:val="0"/>
+        <w:rPr>
+          <w:lang w:eastAsia="en-AU"/>
+        </w:rPr>
+      </w:pPr>
+      <w:r>
+        <w:rPr>
           <w:lang w:eastAsia="en-AU"/>
         </w:rPr>
         <w:t>Sketches will imply how a product will look like when it is finished</w:t>
@@ -217,23 +124,14 @@
         <w:pStyle w:val="ListParagraph"/>
         <w:numPr>
           <w:ilvl w:val="1"/>
-          <w:numId w:val="7"/>
+          <w:numId w:val="8"/>
         </w:numPr>
-        <w:shd w:val="clear" w:color="auto" w:fill="FFFFFF"/>
-        <w:suppressAutoHyphens w:val="0"/>
-        <w:spacing w:after="240" w:line="240" w:lineRule="auto"/>
-        <w:rPr>
-          <w:rFonts w:ascii="Segoe UI" w:hAnsi="Segoe UI" w:cs="Segoe UI"/>
-          <w:color w:val="24292F"/>
-          <w:kern w:val="0"/>
-          <w:lang w:eastAsia="en-AU"/>
-        </w:rPr>
-      </w:pPr>
-      <w:r>
-        <w:rPr>
-          <w:rFonts w:ascii="Segoe UI" w:hAnsi="Segoe UI" w:cs="Segoe UI"/>
-          <w:color w:val="24292F"/>
-          <w:kern w:val="0"/>
+        <w:rPr>
+          <w:lang w:eastAsia="en-AU"/>
+        </w:rPr>
+      </w:pPr>
+      <w:r>
+        <w:rPr>
           <w:lang w:eastAsia="en-AU"/>
         </w:rPr>
         <w:t>How it is used</w:t>
@@ -244,23 +142,14 @@
         <w:pStyle w:val="ListParagraph"/>
         <w:numPr>
           <w:ilvl w:val="1"/>
-          <w:numId w:val="7"/>
+          <w:numId w:val="8"/>
         </w:numPr>
-        <w:shd w:val="clear" w:color="auto" w:fill="FFFFFF"/>
-        <w:suppressAutoHyphens w:val="0"/>
-        <w:spacing w:after="240" w:line="240" w:lineRule="auto"/>
-        <w:rPr>
-          <w:rFonts w:ascii="Segoe UI" w:hAnsi="Segoe UI" w:cs="Segoe UI"/>
-          <w:color w:val="24292F"/>
-          <w:kern w:val="0"/>
-          <w:lang w:eastAsia="en-AU"/>
-        </w:rPr>
-      </w:pPr>
-      <w:r>
-        <w:rPr>
-          <w:rFonts w:ascii="Segoe UI" w:hAnsi="Segoe UI" w:cs="Segoe UI"/>
-          <w:color w:val="24292F"/>
-          <w:kern w:val="0"/>
+        <w:rPr>
+          <w:lang w:eastAsia="en-AU"/>
+        </w:rPr>
+      </w:pPr>
+      <w:r>
+        <w:rPr>
           <w:lang w:eastAsia="en-AU"/>
         </w:rPr>
         <w:t>How it is put together (if applicable)</w:t>
@@ -271,44 +160,17 @@
         <w:pStyle w:val="ListParagraph"/>
         <w:numPr>
           <w:ilvl w:val="0"/>
-          <w:numId w:val="7"/>
+          <w:numId w:val="8"/>
         </w:numPr>
-        <w:shd w:val="clear" w:color="auto" w:fill="FFFFFF"/>
-        <w:suppressAutoHyphens w:val="0"/>
-        <w:spacing w:after="240" w:line="240" w:lineRule="auto"/>
-        <w:rPr>
-          <w:rFonts w:ascii="Segoe UI" w:hAnsi="Segoe UI" w:cs="Segoe UI"/>
-          <w:color w:val="24292F"/>
-          <w:kern w:val="0"/>
-          <w:lang w:eastAsia="en-AU"/>
-        </w:rPr>
-      </w:pPr>
-      <w:r>
-        <w:rPr>
-          <w:rFonts w:ascii="Segoe UI" w:hAnsi="Segoe UI" w:cs="Segoe UI"/>
-          <w:color w:val="24292F"/>
-          <w:kern w:val="0"/>
-          <w:lang w:eastAsia="en-AU"/>
-        </w:rPr>
-        <w:t xml:space="preserve">Lightweight process diagramming (boxes and arrows) of how the </w:t>
-      </w:r>
-      <w:r>
-        <w:rPr>
-          <w:rFonts w:ascii="Segoe UI" w:hAnsi="Segoe UI" w:cs="Segoe UI"/>
-          <w:color w:val="24292F"/>
-          <w:kern w:val="0"/>
-          <w:lang w:eastAsia="en-AU"/>
-        </w:rPr>
-        <w:t>critical</w:t>
-      </w:r>
-      <w:r>
-        <w:rPr>
-          <w:rFonts w:ascii="Segoe UI" w:hAnsi="Segoe UI" w:cs="Segoe UI"/>
-          <w:color w:val="24292F"/>
-          <w:kern w:val="0"/>
-          <w:lang w:eastAsia="en-AU"/>
-        </w:rPr>
-        <w:t xml:space="preserve"> parts of your project will work </w:t>
+        <w:rPr>
+          <w:lang w:eastAsia="en-AU"/>
+        </w:rPr>
+      </w:pPr>
+      <w:r>
+        <w:rPr>
+          <w:lang w:eastAsia="en-AU"/>
+        </w:rPr>
+        <w:t xml:space="preserve">Lightweight process diagramming (boxes and arrows) of how the critical parts of your project will work </w:t>
       </w:r>
     </w:p>
     <w:p>
@@ -316,59 +178,32 @@
         <w:pStyle w:val="ListParagraph"/>
         <w:numPr>
           <w:ilvl w:val="0"/>
-          <w:numId w:val="7"/>
+          <w:numId w:val="8"/>
         </w:numPr>
-        <w:shd w:val="clear" w:color="auto" w:fill="FFFFFF"/>
-        <w:suppressAutoHyphens w:val="0"/>
-        <w:spacing w:after="240" w:line="240" w:lineRule="auto"/>
-        <w:rPr>
-          <w:rFonts w:ascii="Segoe UI" w:hAnsi="Segoe UI" w:cs="Segoe UI"/>
-          <w:color w:val="24292F"/>
-          <w:kern w:val="0"/>
-          <w:lang w:eastAsia="en-AU"/>
-        </w:rPr>
-      </w:pPr>
-      <w:r>
-        <w:rPr>
-          <w:rFonts w:ascii="Segoe UI" w:hAnsi="Segoe UI" w:cs="Segoe UI"/>
-          <w:color w:val="24292F"/>
-          <w:kern w:val="0"/>
-          <w:lang w:eastAsia="en-AU"/>
-        </w:rPr>
-        <w:t>Project Story</w:t>
-      </w:r>
-      <w:r>
-        <w:rPr>
-          <w:rFonts w:ascii="Segoe UI" w:hAnsi="Segoe UI" w:cs="Segoe UI"/>
-          <w:color w:val="24292F"/>
-          <w:kern w:val="0"/>
-          <w:lang w:eastAsia="en-AU"/>
-        </w:rPr>
-        <w:t xml:space="preserve"> Cards of your project</w:t>
+        <w:rPr>
+          <w:lang w:eastAsia="en-AU"/>
+        </w:rPr>
+      </w:pPr>
+      <w:r>
+        <w:rPr>
+          <w:lang w:eastAsia="en-AU"/>
+        </w:rPr>
+        <w:t>Project Story Cards of your project</w:t>
       </w:r>
     </w:p>
     <w:p>
       <w:pPr>
         <w:pStyle w:val="ListParagraph"/>
         <w:numPr>
-          <w:ilvl w:val="1"/>
-          <w:numId w:val="7"/>
+          <w:ilvl w:val="0"/>
+          <w:numId w:val="8"/>
         </w:numPr>
-        <w:shd w:val="clear" w:color="auto" w:fill="FFFFFF"/>
-        <w:suppressAutoHyphens w:val="0"/>
-        <w:spacing w:after="240" w:line="240" w:lineRule="auto"/>
-        <w:rPr>
-          <w:rFonts w:ascii="Segoe UI" w:hAnsi="Segoe UI" w:cs="Segoe UI"/>
-          <w:color w:val="24292F"/>
-          <w:kern w:val="0"/>
-          <w:lang w:eastAsia="en-AU"/>
-        </w:rPr>
-      </w:pPr>
-      <w:r>
-        <w:rPr>
-          <w:rFonts w:ascii="Segoe UI" w:hAnsi="Segoe UI" w:cs="Segoe UI"/>
-          <w:color w:val="24292F"/>
-          <w:kern w:val="0"/>
+        <w:rPr>
+          <w:lang w:eastAsia="en-AU"/>
+        </w:rPr>
+      </w:pPr>
+      <w:r>
+        <w:rPr>
           <w:lang w:eastAsia="en-AU"/>
         </w:rPr>
         <w:t>Story Cards should be quoted for Must | Should | Could have</w:t>
@@ -378,24 +213,15 @@
       <w:pPr>
         <w:pStyle w:val="ListParagraph"/>
         <w:numPr>
-          <w:ilvl w:val="1"/>
-          <w:numId w:val="7"/>
+          <w:ilvl w:val="0"/>
+          <w:numId w:val="8"/>
         </w:numPr>
-        <w:shd w:val="clear" w:color="auto" w:fill="FFFFFF"/>
-        <w:suppressAutoHyphens w:val="0"/>
-        <w:spacing w:after="240" w:line="240" w:lineRule="auto"/>
-        <w:rPr>
-          <w:rFonts w:ascii="Segoe UI" w:hAnsi="Segoe UI" w:cs="Segoe UI"/>
-          <w:color w:val="24292F"/>
-          <w:kern w:val="0"/>
-          <w:lang w:eastAsia="en-AU"/>
-        </w:rPr>
-      </w:pPr>
-      <w:r>
-        <w:rPr>
-          <w:rFonts w:ascii="Segoe UI" w:hAnsi="Segoe UI" w:cs="Segoe UI"/>
-          <w:color w:val="24292F"/>
-          <w:kern w:val="0"/>
+        <w:rPr>
+          <w:lang w:eastAsia="en-AU"/>
+        </w:rPr>
+      </w:pPr>
+      <w:r>
+        <w:rPr>
           <w:lang w:eastAsia="en-AU"/>
         </w:rPr>
         <w:t>You do not have to quote time to complete or complexity</w:t>
@@ -551,9 +377,9 @@
       </w:pPr>
       <w:r>
         <w:rPr>
-          <w:lang w:eastAsia="en-AU"/>
-        </w:rPr>
-        <w:lastRenderedPageBreak/>
+          <w:noProof/>
+          <w:lang w:eastAsia="en-AU"/>
+        </w:rPr>
         <w:drawing>
           <wp:inline distT="0" distB="0" distL="0" distR="0" wp14:anchorId="724681CC" wp14:editId="100F2CB6">
             <wp:extent cx="5731510" cy="3044825"/>
@@ -646,6 +472,7 @@
       </w:pPr>
       <w:r>
         <w:rPr>
+          <w:noProof/>
           <w:lang w:eastAsia="en-AU"/>
         </w:rPr>
         <w:drawing>
@@ -693,6 +520,7 @@
       </w:pPr>
       <w:r>
         <w:rPr>
+          <w:noProof/>
           <w:lang w:eastAsia="en-AU"/>
         </w:rPr>
         <w:drawing>
@@ -740,6 +568,7 @@
       </w:pPr>
       <w:r>
         <w:rPr>
+          <w:noProof/>
           <w:lang w:eastAsia="en-AU"/>
         </w:rPr>
         <w:drawing>
@@ -1482,6 +1311,119 @@
     </w:lvl>
   </w:abstractNum>
   <w:abstractNum w:abstractNumId="4" w15:restartNumberingAfterBreak="0">
+    <w:nsid w:val="6857115A"/>
+    <w:multiLevelType w:val="hybridMultilevel"/>
+    <w:tmpl w:val="ACACDDF4"/>
+    <w:lvl w:ilvl="0" w:tplc="0C090001">
+      <w:start w:val="1"/>
+      <w:numFmt w:val="bullet"/>
+      <w:lvlText w:val=""/>
+      <w:lvlJc w:val="left"/>
+      <w:pPr>
+        <w:ind w:left="720" w:hanging="360"/>
+      </w:pPr>
+      <w:rPr>
+        <w:rFonts w:ascii="Symbol" w:hAnsi="Symbol" w:hint="default"/>
+      </w:rPr>
+    </w:lvl>
+    <w:lvl w:ilvl="1" w:tplc="0C090003">
+      <w:start w:val="1"/>
+      <w:numFmt w:val="bullet"/>
+      <w:lvlText w:val="o"/>
+      <w:lvlJc w:val="left"/>
+      <w:pPr>
+        <w:ind w:left="1440" w:hanging="360"/>
+      </w:pPr>
+      <w:rPr>
+        <w:rFonts w:ascii="Courier New" w:hAnsi="Courier New" w:cs="Courier New" w:hint="default"/>
+      </w:rPr>
+    </w:lvl>
+    <w:lvl w:ilvl="2" w:tplc="0C090005" w:tentative="1">
+      <w:start w:val="1"/>
+      <w:numFmt w:val="bullet"/>
+      <w:lvlText w:val=""/>
+      <w:lvlJc w:val="left"/>
+      <w:pPr>
+        <w:ind w:left="2160" w:hanging="360"/>
+      </w:pPr>
+      <w:rPr>
+        <w:rFonts w:ascii="Wingdings" w:hAnsi="Wingdings" w:hint="default"/>
+      </w:rPr>
+    </w:lvl>
+    <w:lvl w:ilvl="3" w:tplc="0C090001" w:tentative="1">
+      <w:start w:val="1"/>
+      <w:numFmt w:val="bullet"/>
+      <w:lvlText w:val=""/>
+      <w:lvlJc w:val="left"/>
+      <w:pPr>
+        <w:ind w:left="2880" w:hanging="360"/>
+      </w:pPr>
+      <w:rPr>
+        <w:rFonts w:ascii="Symbol" w:hAnsi="Symbol" w:hint="default"/>
+      </w:rPr>
+    </w:lvl>
+    <w:lvl w:ilvl="4" w:tplc="0C090003" w:tentative="1">
+      <w:start w:val="1"/>
+      <w:numFmt w:val="bullet"/>
+      <w:lvlText w:val="o"/>
+      <w:lvlJc w:val="left"/>
+      <w:pPr>
+        <w:ind w:left="3600" w:hanging="360"/>
+      </w:pPr>
+      <w:rPr>
+        <w:rFonts w:ascii="Courier New" w:hAnsi="Courier New" w:cs="Courier New" w:hint="default"/>
+      </w:rPr>
+    </w:lvl>
+    <w:lvl w:ilvl="5" w:tplc="0C090005" w:tentative="1">
+      <w:start w:val="1"/>
+      <w:numFmt w:val="bullet"/>
+      <w:lvlText w:val=""/>
+      <w:lvlJc w:val="left"/>
+      <w:pPr>
+        <w:ind w:left="4320" w:hanging="360"/>
+      </w:pPr>
+      <w:rPr>
+        <w:rFonts w:ascii="Wingdings" w:hAnsi="Wingdings" w:hint="default"/>
+      </w:rPr>
+    </w:lvl>
+    <w:lvl w:ilvl="6" w:tplc="0C090001" w:tentative="1">
+      <w:start w:val="1"/>
+      <w:numFmt w:val="bullet"/>
+      <w:lvlText w:val=""/>
+      <w:lvlJc w:val="left"/>
+      <w:pPr>
+        <w:ind w:left="5040" w:hanging="360"/>
+      </w:pPr>
+      <w:rPr>
+        <w:rFonts w:ascii="Symbol" w:hAnsi="Symbol" w:hint="default"/>
+      </w:rPr>
+    </w:lvl>
+    <w:lvl w:ilvl="7" w:tplc="0C090003" w:tentative="1">
+      <w:start w:val="1"/>
+      <w:numFmt w:val="bullet"/>
+      <w:lvlText w:val="o"/>
+      <w:lvlJc w:val="left"/>
+      <w:pPr>
+        <w:ind w:left="5760" w:hanging="360"/>
+      </w:pPr>
+      <w:rPr>
+        <w:rFonts w:ascii="Courier New" w:hAnsi="Courier New" w:cs="Courier New" w:hint="default"/>
+      </w:rPr>
+    </w:lvl>
+    <w:lvl w:ilvl="8" w:tplc="0C090005" w:tentative="1">
+      <w:start w:val="1"/>
+      <w:numFmt w:val="bullet"/>
+      <w:lvlText w:val=""/>
+      <w:lvlJc w:val="left"/>
+      <w:pPr>
+        <w:ind w:left="6480" w:hanging="360"/>
+      </w:pPr>
+      <w:rPr>
+        <w:rFonts w:ascii="Wingdings" w:hAnsi="Wingdings" w:hint="default"/>
+      </w:rPr>
+    </w:lvl>
+  </w:abstractNum>
+  <w:abstractNum w:abstractNumId="5" w15:restartNumberingAfterBreak="0">
     <w:nsid w:val="6EED3E06"/>
     <w:multiLevelType w:val="hybridMultilevel"/>
     <w:tmpl w:val="525ADFDC"/>
@@ -1593,7 +1535,7 @@
       </w:rPr>
     </w:lvl>
   </w:abstractNum>
-  <w:abstractNum w:abstractNumId="5" w15:restartNumberingAfterBreak="0">
+  <w:abstractNum w:abstractNumId="6" w15:restartNumberingAfterBreak="0">
     <w:nsid w:val="76EF055B"/>
     <w:multiLevelType w:val="hybridMultilevel"/>
     <w:tmpl w:val="53EA8AF4"/>
@@ -1705,7 +1647,7 @@
       </w:rPr>
     </w:lvl>
   </w:abstractNum>
-  <w:abstractNum w:abstractNumId="6" w15:restartNumberingAfterBreak="0">
+  <w:abstractNum w:abstractNumId="7" w15:restartNumberingAfterBreak="0">
     <w:nsid w:val="779552F5"/>
     <w:multiLevelType w:val="multilevel"/>
     <w:tmpl w:val="78B40A36"/>
@@ -1814,7 +1756,7 @@
     <w:abstractNumId w:val="0"/>
   </w:num>
   <w:num w:numId="2" w16cid:durableId="951395428">
-    <w:abstractNumId w:val="6"/>
+    <w:abstractNumId w:val="7"/>
   </w:num>
   <w:num w:numId="3" w16cid:durableId="1350328867">
     <w:abstractNumId w:val="1"/>
@@ -1826,9 +1768,12 @@
     <w:abstractNumId w:val="2"/>
   </w:num>
   <w:num w:numId="6" w16cid:durableId="638725511">
+    <w:abstractNumId w:val="6"/>
+  </w:num>
+  <w:num w:numId="7" w16cid:durableId="1377269629">
     <w:abstractNumId w:val="5"/>
   </w:num>
-  <w:num w:numId="7" w16cid:durableId="1377269629">
+  <w:num w:numId="8" w16cid:durableId="1354500085">
     <w:abstractNumId w:val="4"/>
   </w:num>
 </w:numbering>

</xml_diff>